<commit_message>
Aucun changement necessaire pour le merge + modification du template Game of Throne qui est un peu plus beau maintenant
</commit_message>
<xml_diff>
--- a/publication/Trône de Fer - Game of Thrones.docx
+++ b/publication/Trône de Fer - Game of Thrones.docx
@@ -3,15 +3,352 @@
 <w:document xmlns:wpc="http://schemas.microsoft.com/office/word/2010/wordprocessingCanvas" xmlns:mc="http://schemas.openxmlformats.org/markup-compatibility/2006" xmlns:o="urn:schemas-microsoft-com:office:office" xmlns:r="http://schemas.openxmlformats.org/officeDocument/2006/relationships" xmlns:m="http://schemas.openxmlformats.org/officeDocument/2006/math" xmlns:v="urn:schemas-microsoft-com:vml" xmlns:wp14="http://schemas.microsoft.com/office/word/2010/wordprocessingDrawing" xmlns:wp="http://schemas.openxmlformats.org/drawingml/2006/wordprocessingDrawing" xmlns:w10="urn:schemas-microsoft-com:office:word" xmlns:w="http://schemas.openxmlformats.org/wordprocessingml/2006/main" xmlns:w14="http://schemas.microsoft.com/office/word/2010/wordml" xmlns:w15="http://schemas.microsoft.com/office/word/2012/wordml" xmlns:wpg="http://schemas.microsoft.com/office/word/2010/wordprocessingGroup" xmlns:wpi="http://schemas.microsoft.com/office/word/2010/wordprocessingInk" xmlns:wne="http://schemas.microsoft.com/office/word/2006/wordml" xmlns:wps="http://schemas.microsoft.com/office/word/2010/wordprocessingShape" mc:Ignorable="w14 w15 wp14">
   <w:body>
     <w:p>
+      <w:pPr>
+        <w:jc w:val="center"/>
+      </w:pPr>
+      <w:r>
+        <w:rPr>
+          <w:noProof/>
+          <w:lang w:val="fr-FR" w:eastAsia="fr-FR"/>
+        </w:rPr>
+        <w:drawing>
+          <wp:anchor distT="0" distB="0" distL="114300" distR="114300" simplePos="0" relativeHeight="251658240" behindDoc="1" locked="0" layoutInCell="1" allowOverlap="1">
+            <wp:simplePos x="0" y="0"/>
+            <wp:positionH relativeFrom="column">
+              <wp:posOffset>-441434</wp:posOffset>
+            </wp:positionH>
+            <wp:positionV relativeFrom="paragraph">
+              <wp:posOffset>-425669</wp:posOffset>
+            </wp:positionV>
+            <wp:extent cx="2497455" cy="9727324"/>
+            <wp:effectExtent l="0" t="0" r="0" b="7620"/>
+            <wp:wrapNone/>
+            <wp:docPr id="1" name="Image 1"/>
+            <wp:cNvGraphicFramePr>
+              <a:graphicFrameLocks xmlns:a="http://schemas.openxmlformats.org/drawingml/2006/main" noChangeAspect="1"/>
+            </wp:cNvGraphicFramePr>
+            <a:graphic xmlns:a="http://schemas.openxmlformats.org/drawingml/2006/main">
+              <a:graphicData uri="http://schemas.openxmlformats.org/drawingml/2006/picture">
+                <pic:pic xmlns:pic="http://schemas.openxmlformats.org/drawingml/2006/picture">
+                  <pic:nvPicPr>
+                    <pic:cNvPr id="0" name="Picture 1"/>
+                    <pic:cNvPicPr>
+                      <a:picLocks noChangeAspect="1" noChangeArrowheads="1"/>
+                    </pic:cNvPicPr>
+                  </pic:nvPicPr>
+                  <pic:blipFill>
+                    <a:blip r:embed="rId6">
+                      <a:extLst>
+                        <a:ext uri="{28A0092B-C50C-407E-A947-70E740481C1C}">
+                          <a14:useLocalDpi xmlns:a14="http://schemas.microsoft.com/office/drawing/2010/main" val="0"/>
+                        </a:ext>
+                      </a:extLst>
+                    </a:blip>
+                    <a:srcRect/>
+                    <a:stretch>
+                      <a:fillRect/>
+                    </a:stretch>
+                  </pic:blipFill>
+                  <pic:spPr bwMode="auto">
+                    <a:xfrm>
+                      <a:off x="0" y="0"/>
+                      <a:ext cx="2499188" cy="9734074"/>
+                    </a:xfrm>
+                    <a:prstGeom prst="rect">
+                      <a:avLst/>
+                    </a:prstGeom>
+                    <a:noFill/>
+                    <a:ln>
+                      <a:noFill/>
+                    </a:ln>
+                  </pic:spPr>
+                </pic:pic>
+              </a:graphicData>
+            </a:graphic>
+            <wp14:sizeRelV relativeFrom="margin">
+              <wp14:pctHeight>0</wp14:pctHeight>
+            </wp14:sizeRelV>
+          </wp:anchor>
+        </w:drawing>
+      </w:r>
+    </w:p>
+    <w:p>
+      <w:pPr>
+        <w:jc w:val="center"/>
+      </w:pPr>
+    </w:p>
+    <w:p>
+      <w:pPr>
+        <w:jc w:val="center"/>
+      </w:pPr>
       <w:bookmarkStart w:id="0" w:name="_GoBack"/>
       <w:bookmarkEnd w:id="0"/>
     </w:p>
+    <w:p>
+      <w:r>
+        <w:rPr>
+          <w:noProof/>
+          <w:lang w:val="fr-FR" w:eastAsia="fr-FR"/>
+        </w:rPr>
+        <mc:AlternateContent>
+          <mc:Choice Requires="wps">
+            <w:drawing>
+              <wp:anchor distT="0" distB="0" distL="114300" distR="114300" simplePos="0" relativeHeight="251661312" behindDoc="0" locked="0" layoutInCell="1" allowOverlap="1">
+                <wp:simplePos x="0" y="0"/>
+                <wp:positionH relativeFrom="column">
+                  <wp:posOffset>-62865</wp:posOffset>
+                </wp:positionH>
+                <wp:positionV relativeFrom="paragraph">
+                  <wp:posOffset>196434</wp:posOffset>
+                </wp:positionV>
+                <wp:extent cx="1371600" cy="536027"/>
+                <wp:effectExtent l="0" t="0" r="0" b="0"/>
+                <wp:wrapNone/>
+                <wp:docPr id="2" name="Zone de texte 2"/>
+                <wp:cNvGraphicFramePr/>
+                <a:graphic xmlns:a="http://schemas.openxmlformats.org/drawingml/2006/main">
+                  <a:graphicData uri="http://schemas.microsoft.com/office/word/2010/wordprocessingShape">
+                    <wps:wsp>
+                      <wps:cNvSpPr txBox="1"/>
+                      <wps:spPr>
+                        <a:xfrm>
+                          <a:off x="0" y="0"/>
+                          <a:ext cx="1371600" cy="536027"/>
+                        </a:xfrm>
+                        <a:prstGeom prst="rect">
+                          <a:avLst/>
+                        </a:prstGeom>
+                        <a:noFill/>
+                        <a:ln w="6350">
+                          <a:noFill/>
+                        </a:ln>
+                        <a:effectLst/>
+                      </wps:spPr>
+                      <wps:style>
+                        <a:lnRef idx="0">
+                          <a:schemeClr val="accent1"/>
+                        </a:lnRef>
+                        <a:fillRef idx="0">
+                          <a:schemeClr val="accent1"/>
+                        </a:fillRef>
+                        <a:effectRef idx="0">
+                          <a:schemeClr val="accent1"/>
+                        </a:effectRef>
+                        <a:fontRef idx="minor">
+                          <a:schemeClr val="dk1"/>
+                        </a:fontRef>
+                      </wps:style>
+                      <wps:txbx>
+                        <w:txbxContent>
+                          <w:p>
+                            <w:pPr>
+                              <w:rPr>
+                                <w:color w:val="FFFFFF" w:themeColor="background1"/>
+                                <w:sz w:val="56"/>
+                                <w:lang w:val="fr-FR"/>
+                              </w:rPr>
+                            </w:pPr>
+                            <w:r>
+                              <w:rPr>
+                                <w:color w:val="FFFFFF" w:themeColor="background1"/>
+                                <w:sz w:val="56"/>
+                                <w:lang w:val="fr-FR"/>
+                              </w:rPr>
+                              <w:t>GNK</w:t>
+                            </w:r>
+                          </w:p>
+                        </w:txbxContent>
+                      </wps:txbx>
+                      <wps:bodyPr rot="0" spcFirstLastPara="0" vertOverflow="overflow" horzOverflow="overflow" vert="horz" wrap="square" lIns="91440" tIns="45720" rIns="91440" bIns="45720" numCol="1" spcCol="0" rtlCol="0" fromWordArt="0" anchor="t" anchorCtr="0" forceAA="0" compatLnSpc="1">
+                        <a:prstTxWarp prst="textNoShape">
+                          <a:avLst/>
+                        </a:prstTxWarp>
+                        <a:noAutofit/>
+                      </wps:bodyPr>
+                    </wps:wsp>
+                  </a:graphicData>
+                </a:graphic>
+                <wp14:sizeRelV relativeFrom="margin">
+                  <wp14:pctHeight>0</wp14:pctHeight>
+                </wp14:sizeRelV>
+              </wp:anchor>
+            </w:drawing>
+          </mc:Choice>
+          <mc:Fallback>
+            <w:pict>
+              <v:shapetype id="_x0000_t202" coordsize="21600,21600" o:spt="202" path="m,l,21600r21600,l21600,xe">
+                <v:stroke joinstyle="miter"/>
+                <v:path gradientshapeok="t" o:connecttype="rect"/>
+              </v:shapetype>
+              <v:shape id="Zone de texte 2" o:spid="_x0000_s1026" type="#_x0000_t202" style="position:absolute;margin-left:-4.95pt;margin-top:15.45pt;width:108pt;height:42.2pt;z-index:251661312;visibility:visible;mso-wrap-style:square;mso-height-percent:0;mso-wrap-distance-left:9pt;mso-wrap-distance-top:0;mso-wrap-distance-right:9pt;mso-wrap-distance-bottom:0;mso-position-horizontal:absolute;mso-position-horizontal-relative:text;mso-position-vertical:absolute;mso-position-vertical-relative:text;mso-height-percent:0;mso-height-relative:margin;v-text-anchor:top" o:gfxdata="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" filled="f" stroked="f" strokeweight=".5pt">
+                <v:textbox>
+                  <w:txbxContent>
+                    <w:p>
+                      <w:pPr>
+                        <w:rPr>
+                          <w:color w:val="FFFFFF" w:themeColor="background1"/>
+                          <w:sz w:val="56"/>
+                          <w:lang w:val="fr-FR"/>
+                        </w:rPr>
+                      </w:pPr>
+                      <w:r>
+                        <w:rPr>
+                          <w:color w:val="FFFFFF" w:themeColor="background1"/>
+                          <w:sz w:val="56"/>
+                          <w:lang w:val="fr-FR"/>
+                        </w:rPr>
+                        <w:t>GNK</w:t>
+                      </w:r>
+                    </w:p>
+                  </w:txbxContent>
+                </v:textbox>
+              </v:shape>
+            </w:pict>
+          </mc:Fallback>
+        </mc:AlternateContent>
+      </w:r>
+      <w:r>
+        <w:rPr>
+          <w:noProof/>
+          <w:lang w:val="fr-FR" w:eastAsia="fr-FR"/>
+        </w:rPr>
+        <w:drawing>
+          <wp:anchor distT="0" distB="0" distL="114300" distR="114300" simplePos="0" relativeHeight="251660288" behindDoc="1" locked="0" layoutInCell="1" allowOverlap="1" wp14:anchorId="433A1BD9" wp14:editId="274B3CF5">
+            <wp:simplePos x="0" y="0"/>
+            <wp:positionH relativeFrom="column">
+              <wp:posOffset>456543</wp:posOffset>
+            </wp:positionH>
+            <wp:positionV relativeFrom="paragraph">
+              <wp:posOffset>1245323</wp:posOffset>
+            </wp:positionV>
+            <wp:extent cx="5732145" cy="2865755"/>
+            <wp:effectExtent l="152400" t="152400" r="363855" b="353695"/>
+            <wp:wrapNone/>
+            <wp:docPr id="37" name="Image 37" descr="http://i.huffpost.com/gen/1697767/thumbs/o-GAME-OF-THRONES-facebook.jpg"/>
+            <wp:cNvGraphicFramePr>
+              <a:graphicFrameLocks xmlns:a="http://schemas.openxmlformats.org/drawingml/2006/main" noChangeAspect="1"/>
+            </wp:cNvGraphicFramePr>
+            <a:graphic xmlns:a="http://schemas.openxmlformats.org/drawingml/2006/main">
+              <a:graphicData uri="http://schemas.openxmlformats.org/drawingml/2006/picture">
+                <pic:pic xmlns:pic="http://schemas.openxmlformats.org/drawingml/2006/picture">
+                  <pic:nvPicPr>
+                    <pic:cNvPr id="0" name="Picture 5" descr="http://i.huffpost.com/gen/1697767/thumbs/o-GAME-OF-THRONES-facebook.jpg"/>
+                    <pic:cNvPicPr>
+                      <a:picLocks noChangeAspect="1" noChangeArrowheads="1"/>
+                    </pic:cNvPicPr>
+                  </pic:nvPicPr>
+                  <pic:blipFill>
+                    <a:blip r:embed="rId7" cstate="print">
+                      <a:extLst>
+                        <a:ext uri="{28A0092B-C50C-407E-A947-70E740481C1C}">
+                          <a14:useLocalDpi xmlns:a14="http://schemas.microsoft.com/office/drawing/2010/main" val="0"/>
+                        </a:ext>
+                      </a:extLst>
+                    </a:blip>
+                    <a:srcRect/>
+                    <a:stretch>
+                      <a:fillRect/>
+                    </a:stretch>
+                  </pic:blipFill>
+                  <pic:spPr bwMode="auto">
+                    <a:xfrm>
+                      <a:off x="0" y="0"/>
+                      <a:ext cx="5732145" cy="2865755"/>
+                    </a:xfrm>
+                    <a:prstGeom prst="rect">
+                      <a:avLst/>
+                    </a:prstGeom>
+                    <a:ln>
+                      <a:noFill/>
+                    </a:ln>
+                    <a:effectLst>
+                      <a:outerShdw blurRad="292100" dist="139700" dir="2700000" algn="tl" rotWithShape="0">
+                        <a:srgbClr val="333333">
+                          <a:alpha val="65000"/>
+                        </a:srgbClr>
+                      </a:outerShdw>
+                    </a:effectLst>
+                  </pic:spPr>
+                </pic:pic>
+              </a:graphicData>
+            </a:graphic>
+          </wp:anchor>
+        </w:drawing>
+      </w:r>
+      <w:r>
+        <w:rPr>
+          <w:noProof/>
+          <w:lang w:val="fr-FR" w:eastAsia="fr-FR"/>
+        </w:rPr>
+        <w:drawing>
+          <wp:anchor distT="0" distB="0" distL="114300" distR="114300" simplePos="0" relativeHeight="251659264" behindDoc="1" locked="0" layoutInCell="1" allowOverlap="1" wp14:anchorId="6EC10B9E" wp14:editId="7EE78E40">
+            <wp:simplePos x="0" y="0"/>
+            <wp:positionH relativeFrom="column">
+              <wp:posOffset>360067</wp:posOffset>
+            </wp:positionH>
+            <wp:positionV relativeFrom="paragraph">
+              <wp:posOffset>5693542</wp:posOffset>
+            </wp:positionV>
+            <wp:extent cx="5638800" cy="1962150"/>
+            <wp:effectExtent l="0" t="0" r="0" b="0"/>
+            <wp:wrapNone/>
+            <wp:docPr id="38" name="Image 38" descr="Larp'O'Matic"/>
+            <wp:cNvGraphicFramePr>
+              <a:graphicFrameLocks xmlns:a="http://schemas.openxmlformats.org/drawingml/2006/main" noChangeAspect="1"/>
+            </wp:cNvGraphicFramePr>
+            <a:graphic xmlns:a="http://schemas.openxmlformats.org/drawingml/2006/main">
+              <a:graphicData uri="http://schemas.openxmlformats.org/drawingml/2006/picture">
+                <pic:pic xmlns:pic="http://schemas.openxmlformats.org/drawingml/2006/picture">
+                  <pic:nvPicPr>
+                    <pic:cNvPr id="0" name="Picture 7" descr="Larp'O'Matic"/>
+                    <pic:cNvPicPr>
+                      <a:picLocks noChangeAspect="1" noChangeArrowheads="1"/>
+                    </pic:cNvPicPr>
+                  </pic:nvPicPr>
+                  <pic:blipFill>
+                    <a:blip r:embed="rId8">
+                      <a:extLst>
+                        <a:ext uri="{28A0092B-C50C-407E-A947-70E740481C1C}">
+                          <a14:useLocalDpi xmlns:a14="http://schemas.microsoft.com/office/drawing/2010/main" val="0"/>
+                        </a:ext>
+                      </a:extLst>
+                    </a:blip>
+                    <a:srcRect/>
+                    <a:stretch>
+                      <a:fillRect/>
+                    </a:stretch>
+                  </pic:blipFill>
+                  <pic:spPr bwMode="auto">
+                    <a:xfrm>
+                      <a:off x="0" y="0"/>
+                      <a:ext cx="5638800" cy="1962150"/>
+                    </a:xfrm>
+                    <a:prstGeom prst="rect">
+                      <a:avLst/>
+                    </a:prstGeom>
+                    <a:noFill/>
+                    <a:ln>
+                      <a:noFill/>
+                    </a:ln>
+                  </pic:spPr>
+                </pic:pic>
+              </a:graphicData>
+            </a:graphic>
+          </wp:anchor>
+        </w:drawing>
+      </w:r>
+      <w:r>
+        <w:br w:type="page"/>
+      </w:r>
+    </w:p>
     <w:sectPr>
-      <w:headerReference w:type="default" r:id="rId6"/>
-      <w:footerReference w:type="default" r:id="rId7"/>
+      <w:headerReference w:type="default" r:id="rId9"/>
+      <w:footerReference w:type="default" r:id="rId10"/>
       <w:pgSz w:w="11907" w:h="16839" w:code="9"/>
       <w:pgMar w:top="1440" w:right="1440" w:bottom="1440" w:left="1440" w:header="720" w:footer="720" w:gutter="0"/>
       <w:cols w:space="720"/>
+      <w:titlePg/>
+      <w:docGrid w:linePitch="299"/>
     </w:sectPr>
   </w:body>
 </w:document>
@@ -93,7 +430,7 @@
               <wp:inline distT="0" distB="0" distL="0" distR="0" wp14:anchorId="2ED69D5B" wp14:editId="7A5F6A19">
                 <wp:extent cx="1502735" cy="522911"/>
                 <wp:effectExtent l="0" t="0" r="2540" b="0"/>
-                <wp:docPr id="4" name="Image 4" descr="Larp'O'Matic"/>
+                <wp:docPr id="36" name="Image 36" descr="Larp'O'Matic"/>
                 <wp:cNvGraphicFramePr>
                   <a:graphicFrameLocks xmlns:a="http://schemas.openxmlformats.org/drawingml/2006/main" noChangeAspect="1"/>
                 </wp:cNvGraphicFramePr>
@@ -182,7 +519,7 @@
               <w:b/>
               <w:noProof/>
             </w:rPr>
-            <w:t>1</w:t>
+            <w:t>2</w:t>
           </w:r>
           <w:r>
             <w:rPr>
@@ -233,7 +570,7 @@
               <w:b/>
               <w:noProof/>
             </w:rPr>
-            <w:t>1</w:t>
+            <w:t>2</w:t>
           </w:r>
           <w:r>
             <w:rPr>
@@ -329,7 +666,7 @@
               <wp:inline distT="0" distB="0" distL="0" distR="0" wp14:anchorId="340250FF" wp14:editId="57EA0BF2">
                 <wp:extent cx="2228850" cy="339045"/>
                 <wp:effectExtent l="0" t="0" r="0" b="4445"/>
-                <wp:docPr id="2" name="Image 2"/>
+                <wp:docPr id="35" name="Image 35"/>
                 <wp:cNvGraphicFramePr>
                   <a:graphicFrameLocks xmlns:a="http://schemas.openxmlformats.org/drawingml/2006/main" noChangeAspect="1"/>
                 </wp:cNvGraphicFramePr>
@@ -558,7 +895,7 @@
     <w:lsdException w:name="Table Grid" w:uiPriority="59"/>
     <w:lsdException w:name="Table Theme" w:semiHidden="1" w:unhideWhenUsed="1"/>
     <w:lsdException w:name="Placeholder Text" w:semiHidden="1" w:unhideWhenUsed="1"/>
-    <w:lsdException w:name="No Spacing" w:semiHidden="1" w:unhideWhenUsed="1"/>
+    <w:lsdException w:name="No Spacing" w:semiHidden="1" w:uiPriority="1" w:unhideWhenUsed="1" w:qFormat="1"/>
     <w:lsdException w:name="Light Shading"/>
     <w:lsdException w:name="Light List"/>
     <w:lsdException w:name="Light Grid"/>
@@ -1322,6 +1659,31 @@
       <w:sz w:val="60"/>
       <w:szCs w:val="52"/>
       <w:u w:val="single"/>
+    </w:rPr>
+  </w:style>
+  <w:style w:type="paragraph" w:styleId="Sansinterligne">
+    <w:name w:val="No Spacing"/>
+    <w:link w:val="SansinterligneCar"/>
+    <w:uiPriority w:val="1"/>
+    <w:qFormat/>
+    <w:rsid w:val="007530A3"/>
+    <w:pPr>
+      <w:spacing w:after="0" w:line="240" w:lineRule="auto"/>
+    </w:pPr>
+    <w:rPr>
+      <w:rFonts w:eastAsiaTheme="minorEastAsia"/>
+      <w:lang w:val="fr-FR" w:eastAsia="fr-FR"/>
+    </w:rPr>
+  </w:style>
+  <w:style w:type="character" w:customStyle="1" w:styleId="SansinterligneCar">
+    <w:name w:val="Sans interligne Car"/>
+    <w:basedOn w:val="Policepardfaut"/>
+    <w:link w:val="Sansinterligne"/>
+    <w:uiPriority w:val="1"/>
+    <w:rsid w:val="007530A3"/>
+    <w:rPr>
+      <w:rFonts w:eastAsiaTheme="minorEastAsia"/>
+      <w:lang w:val="fr-FR" w:eastAsia="fr-FR"/>
     </w:rPr>
   </w:style>
 </w:styles>

</xml_diff>